<commit_message>
add new Dataset for bullying (racist or sexist tweet)
</commit_message>
<xml_diff>
--- a/Knowledge.docx
+++ b/Knowledge.docx
@@ -517,7 +517,28 @@
         <w:rPr>
           <w:lang w:val="de-DE"/>
         </w:rPr>
-        <w:t>Bei der Tokenisierung wird der Text in einzelne Wörter (Tokens) zerlegt. Twitter-Texte enthalten oft Slang, Abkürzungen oder unkonventionelle Schreibweisen, die korrekt gehandhabt werden müssen. Dies ist der erste Schritt, um den Text in eine verarbeitbare Form zu bringen.</w:t>
+        <w:t>Bei der Tokenisierung wird der Text in einzelne Wörter (Tokens) zerlegt. Twitter-Texte enthalten oft Slang, Abkürzungen oder unkonventionelle Schreibweisen, die korrekt gehandhabt werden müssen. Dies ist der erste Schritt, um den Text in eine verarbeitbare Form zu bringen</w:t>
+      </w:r>
+      <w:r>
+        <w:rPr>
+          <w:lang w:val="de-DE"/>
+        </w:rPr>
+        <w:t xml:space="preserve"> (</w:t>
+      </w:r>
+      <w:hyperlink r:id="rId11" w:history="1">
+        <w:r>
+          <w:rPr>
+            <w:rStyle w:val="Hyperlink"/>
+            <w:lang w:val="de-DE"/>
+          </w:rPr>
+          <w:t>https://www.kaggle.com/code/alamintokdershoukhin/tokenization-in-nlp</w:t>
+        </w:r>
+      </w:hyperlink>
+      <w:r>
+        <w:rPr>
+          <w:lang w:val="de-DE"/>
+        </w:rPr>
+        <w:t>)</w:t>
       </w:r>
     </w:p>
     <w:p>
@@ -873,6 +894,7 @@
         <w:rPr>
           <w:lang w:val="de-DE"/>
         </w:rPr>
+        <w:lastRenderedPageBreak/>
         <w:t>Viele Tweets sind Duplikate oder Retweets, die die Analyse verzerren können. Solche Duplikate müssen entfernt werden. Ebenso sollten irrelevante Tweets, die keine emotionale Information oder Hate Speech enthalten, herausgefiltert werden.</w:t>
       </w:r>
     </w:p>
@@ -891,7 +913,6 @@
           <w:bCs/>
           <w:lang w:val="de-DE"/>
         </w:rPr>
-        <w:lastRenderedPageBreak/>
         <w:t>10. Feature-Engineering</w:t>
       </w:r>
     </w:p>
@@ -1383,6 +1404,7 @@
         <w:rPr>
           <w:lang w:val="de-DE"/>
         </w:rPr>
+        <w:lastRenderedPageBreak/>
         <w:t>Hoher Rechenaufwand bei großen Datensätzen.</w:t>
       </w:r>
     </w:p>
@@ -1417,7 +1439,6 @@
           <w:u w:val="single"/>
           <w:lang w:val="de-DE"/>
         </w:rPr>
-        <w:lastRenderedPageBreak/>
         <w:t>1.3 Logistische Regression</w:t>
       </w:r>
     </w:p>
@@ -1952,6 +1973,7 @@
           <w:bCs/>
           <w:lang w:val="de-DE"/>
         </w:rPr>
+        <w:lastRenderedPageBreak/>
         <w:t>Nachteile</w:t>
       </w:r>
       <w:r>
@@ -1992,7 +2014,6 @@
           <w:u w:val="single"/>
           <w:lang w:val="de-DE"/>
         </w:rPr>
-        <w:lastRenderedPageBreak/>
         <w:t>2.3 Transformer-Modelle (z.B. BERT)</w:t>
       </w:r>
     </w:p>
@@ -9046,15 +9067,6 @@
   </w:num>
   <w:num w:numId="53" w16cid:durableId="505099212">
     <w:abstractNumId w:val="41"/>
-    <w:lvlOverride w:ilvl="0"/>
-    <w:lvlOverride w:ilvl="1"/>
-    <w:lvlOverride w:ilvl="2"/>
-    <w:lvlOverride w:ilvl="3"/>
-    <w:lvlOverride w:ilvl="4"/>
-    <w:lvlOverride w:ilvl="5"/>
-    <w:lvlOverride w:ilvl="6"/>
-    <w:lvlOverride w:ilvl="7"/>
-    <w:lvlOverride w:ilvl="8"/>
   </w:num>
   <w:num w:numId="54" w16cid:durableId="334767355">
     <w:abstractNumId w:val="53"/>
@@ -9700,6 +9712,7 @@
   <w:style w:type="character" w:default="1" w:styleId="DefaultParagraphFont">
     <w:name w:val="Default Paragraph Font"/>
     <w:uiPriority w:val="1"/>
+    <w:semiHidden/>
     <w:unhideWhenUsed/>
   </w:style>
   <w:style w:type="table" w:default="1" w:styleId="TableNormal">
@@ -11875,6 +11888,10 @@
 </file>
 
 <file path=customXml/item1.xml><?xml version="1.0" encoding="utf-8"?>
+<b:Sources xmlns:b="http://schemas.openxmlformats.org/officeDocument/2006/bibliography" xmlns="http://schemas.openxmlformats.org/officeDocument/2006/bibliography" SelectedStyle="\APA.XSL" StyleName="APA"/>
+</file>
+
+<file path=customXml/item2.xml><?xml version="1.0" encoding="utf-8"?>
 <p:properties xmlns:p="http://schemas.microsoft.com/office/2006/metadata/properties" xmlns:xsi="http://www.w3.org/2001/XMLSchema-instance" xmlns:pc="http://schemas.microsoft.com/office/infopath/2007/PartnerControls">
   <documentManagement>
     <lcf76f155ced4ddcb4097134ff3c332f xmlns="d0180478-e09c-4915-be5d-889598127865">
@@ -11884,20 +11901,7 @@
 </p:properties>
 </file>
 
-<file path=customXml/item2.xml><?xml version="1.0" encoding="utf-8"?>
-<b:Sources xmlns:b="http://schemas.openxmlformats.org/officeDocument/2006/bibliography" xmlns="http://schemas.openxmlformats.org/officeDocument/2006/bibliography" SelectedStyle="\APA.XSL" StyleName="APA"/>
-</file>
-
 <file path=customXml/item3.xml><?xml version="1.0" encoding="utf-8"?>
-<?mso-contentType ?>
-<FormTemplates xmlns="http://schemas.microsoft.com/sharepoint/v3/contenttype/forms">
-  <Display>DocumentLibraryForm</Display>
-  <Edit>DocumentLibraryForm</Edit>
-  <New>DocumentLibraryForm</New>
-</FormTemplates>
-</file>
-
-<file path=customXml/item4.xml><?xml version="1.0" encoding="utf-8"?>
 <ct:contentTypeSchema xmlns:ct="http://schemas.microsoft.com/office/2006/metadata/contentType" xmlns:ma="http://schemas.microsoft.com/office/2006/metadata/properties/metaAttributes" ct:_="" ma:_="" ma:contentTypeName="Dokument" ma:contentTypeID="0x010100FCB6106DB0A21244ACD48E9FC04F325A" ma:contentTypeVersion="13" ma:contentTypeDescription="Ein neues Dokument erstellen." ma:contentTypeScope="" ma:versionID="234b485d270a05f2c67a6bbb7c734de1">
   <xsd:schema xmlns:xsd="http://www.w3.org/2001/XMLSchema" xmlns:xs="http://www.w3.org/2001/XMLSchema" xmlns:p="http://schemas.microsoft.com/office/2006/metadata/properties" xmlns:ns2="d0180478-e09c-4915-be5d-889598127865" xmlns:ns3="c77a16c6-ba08-45e2-9d1b-6b2ea16a1c64" targetNamespace="http://schemas.microsoft.com/office/2006/metadata/properties" ma:root="true" ma:fieldsID="f78da668a989f3d8fe8838fdc9d8233f" ns2:_="" ns3:_="">
     <xsd:import namespace="d0180478-e09c-4915-be5d-889598127865"/>
@@ -12114,7 +12118,24 @@
 </ct:contentTypeSchema>
 </file>
 
+<file path=customXml/item4.xml><?xml version="1.0" encoding="utf-8"?>
+<?mso-contentType ?>
+<FormTemplates xmlns="http://schemas.microsoft.com/sharepoint/v3/contenttype/forms">
+  <Display>DocumentLibraryForm</Display>
+  <Edit>DocumentLibraryForm</Edit>
+  <New>DocumentLibraryForm</New>
+</FormTemplates>
+</file>
+
 <file path=customXml/itemProps1.xml><?xml version="1.0" encoding="utf-8"?>
+<ds:datastoreItem xmlns:ds="http://schemas.openxmlformats.org/officeDocument/2006/customXml" ds:itemID="{897B21C4-DA53-474B-A182-F749B561D9DB}">
+  <ds:schemaRefs>
+    <ds:schemaRef ds:uri="http://schemas.openxmlformats.org/officeDocument/2006/bibliography"/>
+  </ds:schemaRefs>
+</ds:datastoreItem>
+</file>
+
+<file path=customXml/itemProps2.xml><?xml version="1.0" encoding="utf-8"?>
 <ds:datastoreItem xmlns:ds="http://schemas.openxmlformats.org/officeDocument/2006/customXml" ds:itemID="{5823D3AD-25AD-4E14-9C0E-5A46ED32C27A}">
   <ds:schemaRefs>
     <ds:schemaRef ds:uri="http://schemas.microsoft.com/office/2006/metadata/properties"/>
@@ -12124,23 +12145,7 @@
 </ds:datastoreItem>
 </file>
 
-<file path=customXml/itemProps2.xml><?xml version="1.0" encoding="utf-8"?>
-<ds:datastoreItem xmlns:ds="http://schemas.openxmlformats.org/officeDocument/2006/customXml" ds:itemID="{897B21C4-DA53-474B-A182-F749B561D9DB}">
-  <ds:schemaRefs>
-    <ds:schemaRef ds:uri="http://schemas.openxmlformats.org/officeDocument/2006/bibliography"/>
-  </ds:schemaRefs>
-</ds:datastoreItem>
-</file>
-
 <file path=customXml/itemProps3.xml><?xml version="1.0" encoding="utf-8"?>
-<ds:datastoreItem xmlns:ds="http://schemas.openxmlformats.org/officeDocument/2006/customXml" ds:itemID="{62F86BD1-D2C7-4808-BB86-FE1B84F54EBB}">
-  <ds:schemaRefs>
-    <ds:schemaRef ds:uri="http://schemas.microsoft.com/sharepoint/v3/contenttype/forms"/>
-  </ds:schemaRefs>
-</ds:datastoreItem>
-</file>
-
-<file path=customXml/itemProps4.xml><?xml version="1.0" encoding="utf-8"?>
 <ds:datastoreItem xmlns:ds="http://schemas.openxmlformats.org/officeDocument/2006/customXml" ds:itemID="{421066C2-5094-48E2-ABAB-1363C05C4AB5}">
   <ds:schemaRefs>
     <ds:schemaRef ds:uri="http://schemas.microsoft.com/office/2006/metadata/contentType"/>
@@ -12157,4 +12162,12 @@
     <ds:schemaRef ds:uri="http://schemas.microsoft.com/internal/obd"/>
   </ds:schemaRefs>
 </ds:datastoreItem>
+</file>
+
+<file path=customXml/itemProps4.xml><?xml version="1.0" encoding="utf-8"?>
+<ds:datastoreItem xmlns:ds="http://schemas.openxmlformats.org/officeDocument/2006/customXml" ds:itemID="{62F86BD1-D2C7-4808-BB86-FE1B84F54EBB}">
+  <ds:schemaRefs>
+    <ds:schemaRef ds:uri="http://schemas.microsoft.com/sharepoint/v3/contenttype/forms"/>
+  </ds:schemaRefs>
+</ds:datastoreItem>
 </file>
</xml_diff>

<commit_message>
Hinzufügen von Embeddings für Deep Learning Modelle
</commit_message>
<xml_diff>
--- a/Knowledge.docx
+++ b/Knowledge.docx
@@ -1817,7 +1817,47 @@
         <w:rPr>
           <w:lang w:val="de-DE"/>
         </w:rPr>
-        <w:t>Modelle wie LSTM (Long Short-Term Memory) oder GRU (Gated Recurrent Units) sind besonders gut darin, längere Abhängigkeiten zwischen Wörtern zu verstehen.</w:t>
+        <w:t>Spezialisierte Varianten von RNN wie</w:t>
+      </w:r>
+      <w:r>
+        <w:rPr>
+          <w:lang w:val="de-DE"/>
+        </w:rPr>
+        <w:t xml:space="preserve"> wie </w:t>
+      </w:r>
+      <w:r>
+        <w:rPr>
+          <w:b/>
+          <w:bCs/>
+          <w:lang w:val="de-DE"/>
+        </w:rPr>
+        <w:t>LSTM</w:t>
+      </w:r>
+      <w:r>
+        <w:rPr>
+          <w:lang w:val="de-DE"/>
+        </w:rPr>
+        <w:t xml:space="preserve"> (Long Short-Term Memory) oder </w:t>
+      </w:r>
+      <w:r>
+        <w:rPr>
+          <w:b/>
+          <w:bCs/>
+          <w:lang w:val="de-DE"/>
+        </w:rPr>
+        <w:t>GRU</w:t>
+      </w:r>
+      <w:r>
+        <w:rPr>
+          <w:lang w:val="de-DE"/>
+        </w:rPr>
+        <w:t xml:space="preserve"> (Gated Recurrent Units) sind besonders gut darin, längere Abhängigkeiten zwischen Wörtern zu verstehen.</w:t>
+      </w:r>
+      <w:r>
+        <w:rPr>
+          <w:lang w:val="de-DE"/>
+        </w:rPr>
+        <w:t xml:space="preserve"> Beheben die schwächen von klassischen RNN</w:t>
       </w:r>
     </w:p>
     <w:p>
@@ -1907,57 +1947,21 @@
         <w:rPr>
           <w:lang w:val="de-DE"/>
         </w:rPr>
-        <w:t>: Obwohl CNNs ursprünglich für Bilder entwickelt wurden, können sie auch für Textklassifikationsaufgaben verwendet werden. Dabei wird der Text als eine „Sequenz von Merkmalen“ betrachtet, und CNNs lernen, wichtige Textmerkmale wie Wortgruppen zu extrahieren.</w:t>
-      </w:r>
-    </w:p>
-    <w:p>
-      <w:pPr>
-        <w:ind w:left="360"/>
-        <w:rPr>
-          <w:lang w:val="de-DE"/>
-        </w:rPr>
-      </w:pPr>
+        <w:t xml:space="preserve">: Obwohl </w:t>
+      </w:r>
       <w:r>
         <w:rPr>
           <w:b/>
           <w:bCs/>
           <w:lang w:val="de-DE"/>
         </w:rPr>
-        <w:t>Vorteile</w:t>
-      </w:r>
-      <w:r>
-        <w:rPr>
-          <w:lang w:val="de-DE"/>
-        </w:rPr>
-        <w:t>:</w:t>
-      </w:r>
-    </w:p>
-    <w:p>
-      <w:pPr>
-        <w:ind w:left="1080"/>
-        <w:rPr>
-          <w:lang w:val="de-DE"/>
-        </w:rPr>
-      </w:pPr>
-      <w:r>
-        <w:rPr>
-          <w:lang w:val="de-DE"/>
-        </w:rPr>
-        <w:t>Schnell zu trainieren im Vergleich zu RNNs.</w:t>
-      </w:r>
-    </w:p>
-    <w:p>
-      <w:pPr>
-        <w:ind w:left="1080"/>
-        <w:rPr>
-          <w:lang w:val="de-DE"/>
-        </w:rPr>
-      </w:pPr>
-      <w:r>
-        <w:rPr>
-          <w:lang w:val="de-DE"/>
-        </w:rPr>
-        <w:t>Funktioniert gut bei kurzen Texten oder Absätzen, wie sie auf Twitter vorkommen.</w:t>
+        <w:t>CNNs</w:t>
+      </w:r>
+      <w:r>
+        <w:rPr>
+          <w:lang w:val="de-DE"/>
+        </w:rPr>
+        <w:t xml:space="preserve"> ursprünglich für Bilder entwickelt wurden, können sie auch für Textklassifikationsaufgaben verwendet werden. Dabei wird der Text als eine „Sequenz von Merkmalen“ betrachtet, und CNNs lernen, wichtige Textmerkmale wie Wortgruppen zu extrahieren.</w:t>
       </w:r>
     </w:p>
     <w:p>
@@ -1973,7 +1977,57 @@
           <w:bCs/>
           <w:lang w:val="de-DE"/>
         </w:rPr>
+        <w:t>Vorteile</w:t>
+      </w:r>
+      <w:r>
+        <w:rPr>
+          <w:lang w:val="de-DE"/>
+        </w:rPr>
+        <w:t>:</w:t>
+      </w:r>
+    </w:p>
+    <w:p>
+      <w:pPr>
+        <w:ind w:left="1080"/>
+        <w:rPr>
+          <w:lang w:val="de-DE"/>
+        </w:rPr>
+      </w:pPr>
+      <w:r>
+        <w:rPr>
+          <w:lang w:val="de-DE"/>
+        </w:rPr>
+        <w:t>Schnell zu trainieren im Vergleich zu RNNs.</w:t>
+      </w:r>
+    </w:p>
+    <w:p>
+      <w:pPr>
+        <w:ind w:left="1080"/>
+        <w:rPr>
+          <w:lang w:val="de-DE"/>
+        </w:rPr>
+      </w:pPr>
+      <w:r>
+        <w:rPr>
+          <w:lang w:val="de-DE"/>
+        </w:rPr>
         <w:lastRenderedPageBreak/>
+        <w:t>Funktioniert gut bei kurzen Texten oder Absätzen, wie sie auf Twitter vorkommen.</w:t>
+      </w:r>
+    </w:p>
+    <w:p>
+      <w:pPr>
+        <w:ind w:left="360"/>
+        <w:rPr>
+          <w:lang w:val="de-DE"/>
+        </w:rPr>
+      </w:pPr>
+      <w:r>
+        <w:rPr>
+          <w:b/>
+          <w:bCs/>
+          <w:lang w:val="de-DE"/>
+        </w:rPr>
         <w:t>Nachteile</w:t>
       </w:r>
       <w:r>
@@ -2087,6 +2141,34 @@
           <w:lang w:val="de-DE"/>
         </w:rPr>
         <w:t>Pretrained-Modelle (vortrainierte Modelle) wie BERT können auf spezifische Aufgaben feinabgestimmt werden (Fine-Tuning), was die Notwendigkeit eines großen Trainingsdatensatzes reduziert.</w:t>
+      </w:r>
+      <w:r>
+        <w:rPr>
+          <w:lang w:val="de-DE"/>
+        </w:rPr>
+        <w:t xml:space="preserve"> Spezialisiterte BERT-Varianten sind </w:t>
+      </w:r>
+      <w:r>
+        <w:rPr>
+          <w:b/>
+          <w:bCs/>
+          <w:lang w:val="de-DE"/>
+        </w:rPr>
+        <w:t>RoBERTa</w:t>
+      </w:r>
+      <w:r>
+        <w:rPr>
+          <w:lang w:val="de-DE"/>
+        </w:rPr>
+        <w:t xml:space="preserve"> oder </w:t>
+      </w:r>
+      <w:r>
+        <w:rPr>
+          <w:b/>
+          <w:bCs/>
+          <w:lang w:val="de-DE"/>
+        </w:rPr>
+        <w:t>DistilBERT</w:t>
       </w:r>
     </w:p>
     <w:p>
@@ -2359,102 +2441,6 @@
     </w:p>
     <w:p>
       <w:pPr>
-        <w:rPr>
-          <w:b/>
-          <w:bCs/>
-          <w:sz w:val="22"/>
-          <w:szCs w:val="24"/>
-          <w:u w:val="single"/>
-          <w:lang w:val="de-DE"/>
-        </w:rPr>
-      </w:pPr>
-      <w:r>
-        <w:rPr>
-          <w:b/>
-          <w:bCs/>
-          <w:sz w:val="22"/>
-          <w:szCs w:val="24"/>
-          <w:u w:val="single"/>
-          <w:lang w:val="de-DE"/>
-        </w:rPr>
-        <w:t>4. Transfer Learning (z.B. mit Pretrained-Models wie BERT)</w:t>
-      </w:r>
-    </w:p>
-    <w:p>
-      <w:pPr>
-        <w:ind w:left="360"/>
-        <w:rPr>
-          <w:lang w:val="de-DE"/>
-        </w:rPr>
-      </w:pPr>
-      <w:r>
-        <w:rPr>
-          <w:b/>
-          <w:bCs/>
-          <w:lang w:val="de-DE"/>
-        </w:rPr>
-        <w:t>Prinzip</w:t>
-      </w:r>
-      <w:r>
-        <w:rPr>
-          <w:lang w:val="de-DE"/>
-        </w:rPr>
-        <w:t>: Transfer Learning bedeutet, dass ein Modell, das auf einer großen Datenmenge (z.B. Millionen von Texten) vortrainiert wurde, für deine spezielle Aufgabe (Hate Speech Erkennung) angepasst wird. Dies ist besonders effektiv bei kleineren Datensätzen, da das Modell bereits „Vorwissen“ über die Sprache besitzt.</w:t>
-      </w:r>
-    </w:p>
-    <w:p>
-      <w:pPr>
-        <w:ind w:left="360"/>
-        <w:rPr>
-          <w:lang w:val="de-DE"/>
-        </w:rPr>
-      </w:pPr>
-      <w:r>
-        <w:rPr>
-          <w:b/>
-          <w:bCs/>
-          <w:lang w:val="de-DE"/>
-        </w:rPr>
-        <w:t>Vorteile</w:t>
-      </w:r>
-      <w:r>
-        <w:rPr>
-          <w:lang w:val="de-DE"/>
-        </w:rPr>
-        <w:t>: Reduziert die Notwendigkeit, große Mengen an Daten von Grund auf zu labeln und zu trainieren. Modelle wie BERT können schnell auf neue Aufgaben angepasst werden.</w:t>
-      </w:r>
-    </w:p>
-    <w:p>
-      <w:pPr>
-        <w:ind w:left="360"/>
-        <w:rPr>
-          <w:lang w:val="de-DE"/>
-        </w:rPr>
-      </w:pPr>
-      <w:r>
-        <w:rPr>
-          <w:b/>
-          <w:bCs/>
-          <w:lang w:val="de-DE"/>
-        </w:rPr>
-        <w:t>Nachteile</w:t>
-      </w:r>
-      <w:r>
-        <w:rPr>
-          <w:lang w:val="de-DE"/>
-        </w:rPr>
-        <w:t>: Erfordert starke Hardware (z.B. GPUs) für das Fine-Tuning.</w:t>
-      </w:r>
-    </w:p>
-    <w:p>
-      <w:pPr>
-        <w:rPr>
-          <w:lang w:val="de-DE"/>
-        </w:rPr>
-      </w:pPr>
-    </w:p>
-    <w:p>
-      <w:pPr>
         <w:ind w:left="360"/>
         <w:rPr>
           <w:lang w:val="de-DE"/>
@@ -2470,20 +2456,6 @@
           <w:bCs/>
           <w:sz w:val="24"/>
           <w:szCs w:val="28"/>
-          <w:lang w:val="de-DE"/>
-        </w:rPr>
-      </w:pPr>
-    </w:p>
-    <w:p>
-      <w:pPr>
-        <w:rPr>
-          <w:lang w:val="de-DE"/>
-        </w:rPr>
-      </w:pPr>
-    </w:p>
-    <w:p>
-      <w:pPr>
-        <w:rPr>
           <w:lang w:val="de-DE"/>
         </w:rPr>
       </w:pPr>
@@ -11888,20 +11860,15 @@
 </file>
 
 <file path=customXml/item1.xml><?xml version="1.0" encoding="utf-8"?>
-<b:Sources xmlns:b="http://schemas.openxmlformats.org/officeDocument/2006/bibliography" xmlns="http://schemas.openxmlformats.org/officeDocument/2006/bibliography" SelectedStyle="\APA.XSL" StyleName="APA"/>
+<?mso-contentType ?>
+<FormTemplates xmlns="http://schemas.microsoft.com/sharepoint/v3/contenttype/forms">
+  <Display>DocumentLibraryForm</Display>
+  <Edit>DocumentLibraryForm</Edit>
+  <New>DocumentLibraryForm</New>
+</FormTemplates>
 </file>
 
 <file path=customXml/item2.xml><?xml version="1.0" encoding="utf-8"?>
-<p:properties xmlns:p="http://schemas.microsoft.com/office/2006/metadata/properties" xmlns:xsi="http://www.w3.org/2001/XMLSchema-instance" xmlns:pc="http://schemas.microsoft.com/office/infopath/2007/PartnerControls">
-  <documentManagement>
-    <lcf76f155ced4ddcb4097134ff3c332f xmlns="d0180478-e09c-4915-be5d-889598127865">
-      <Terms xmlns="http://schemas.microsoft.com/office/infopath/2007/PartnerControls"/>
-    </lcf76f155ced4ddcb4097134ff3c332f>
-  </documentManagement>
-</p:properties>
-</file>
-
-<file path=customXml/item3.xml><?xml version="1.0" encoding="utf-8"?>
 <ct:contentTypeSchema xmlns:ct="http://schemas.microsoft.com/office/2006/metadata/contentType" xmlns:ma="http://schemas.microsoft.com/office/2006/metadata/properties/metaAttributes" ct:_="" ma:_="" ma:contentTypeName="Dokument" ma:contentTypeID="0x010100FCB6106DB0A21244ACD48E9FC04F325A" ma:contentTypeVersion="13" ma:contentTypeDescription="Ein neues Dokument erstellen." ma:contentTypeScope="" ma:versionID="234b485d270a05f2c67a6bbb7c734de1">
   <xsd:schema xmlns:xsd="http://www.w3.org/2001/XMLSchema" xmlns:xs="http://www.w3.org/2001/XMLSchema" xmlns:p="http://schemas.microsoft.com/office/2006/metadata/properties" xmlns:ns2="d0180478-e09c-4915-be5d-889598127865" xmlns:ns3="c77a16c6-ba08-45e2-9d1b-6b2ea16a1c64" targetNamespace="http://schemas.microsoft.com/office/2006/metadata/properties" ma:root="true" ma:fieldsID="f78da668a989f3d8fe8838fdc9d8233f" ns2:_="" ns3:_="">
     <xsd:import namespace="d0180478-e09c-4915-be5d-889598127865"/>
@@ -12118,34 +12085,29 @@
 </ct:contentTypeSchema>
 </file>
 
+<file path=customXml/item3.xml><?xml version="1.0" encoding="utf-8"?>
+<p:properties xmlns:p="http://schemas.microsoft.com/office/2006/metadata/properties" xmlns:xsi="http://www.w3.org/2001/XMLSchema-instance" xmlns:pc="http://schemas.microsoft.com/office/infopath/2007/PartnerControls">
+  <documentManagement>
+    <lcf76f155ced4ddcb4097134ff3c332f xmlns="d0180478-e09c-4915-be5d-889598127865">
+      <Terms xmlns="http://schemas.microsoft.com/office/infopath/2007/PartnerControls"/>
+    </lcf76f155ced4ddcb4097134ff3c332f>
+  </documentManagement>
+</p:properties>
+</file>
+
 <file path=customXml/item4.xml><?xml version="1.0" encoding="utf-8"?>
-<?mso-contentType ?>
-<FormTemplates xmlns="http://schemas.microsoft.com/sharepoint/v3/contenttype/forms">
-  <Display>DocumentLibraryForm</Display>
-  <Edit>DocumentLibraryForm</Edit>
-  <New>DocumentLibraryForm</New>
-</FormTemplates>
+<b:Sources xmlns:b="http://schemas.openxmlformats.org/officeDocument/2006/bibliography" xmlns="http://schemas.openxmlformats.org/officeDocument/2006/bibliography" SelectedStyle="\APA.XSL" StyleName="APA"/>
 </file>
 
 <file path=customXml/itemProps1.xml><?xml version="1.0" encoding="utf-8"?>
-<ds:datastoreItem xmlns:ds="http://schemas.openxmlformats.org/officeDocument/2006/customXml" ds:itemID="{897B21C4-DA53-474B-A182-F749B561D9DB}">
+<ds:datastoreItem xmlns:ds="http://schemas.openxmlformats.org/officeDocument/2006/customXml" ds:itemID="{62F86BD1-D2C7-4808-BB86-FE1B84F54EBB}">
   <ds:schemaRefs>
-    <ds:schemaRef ds:uri="http://schemas.openxmlformats.org/officeDocument/2006/bibliography"/>
+    <ds:schemaRef ds:uri="http://schemas.microsoft.com/sharepoint/v3/contenttype/forms"/>
   </ds:schemaRefs>
 </ds:datastoreItem>
 </file>
 
 <file path=customXml/itemProps2.xml><?xml version="1.0" encoding="utf-8"?>
-<ds:datastoreItem xmlns:ds="http://schemas.openxmlformats.org/officeDocument/2006/customXml" ds:itemID="{5823D3AD-25AD-4E14-9C0E-5A46ED32C27A}">
-  <ds:schemaRefs>
-    <ds:schemaRef ds:uri="http://schemas.microsoft.com/office/2006/metadata/properties"/>
-    <ds:schemaRef ds:uri="http://schemas.microsoft.com/office/infopath/2007/PartnerControls"/>
-    <ds:schemaRef ds:uri="d0180478-e09c-4915-be5d-889598127865"/>
-  </ds:schemaRefs>
-</ds:datastoreItem>
-</file>
-
-<file path=customXml/itemProps3.xml><?xml version="1.0" encoding="utf-8"?>
 <ds:datastoreItem xmlns:ds="http://schemas.openxmlformats.org/officeDocument/2006/customXml" ds:itemID="{421066C2-5094-48E2-ABAB-1363C05C4AB5}">
   <ds:schemaRefs>
     <ds:schemaRef ds:uri="http://schemas.microsoft.com/office/2006/metadata/contentType"/>
@@ -12164,10 +12126,20 @@
 </ds:datastoreItem>
 </file>
 
+<file path=customXml/itemProps3.xml><?xml version="1.0" encoding="utf-8"?>
+<ds:datastoreItem xmlns:ds="http://schemas.openxmlformats.org/officeDocument/2006/customXml" ds:itemID="{5823D3AD-25AD-4E14-9C0E-5A46ED32C27A}">
+  <ds:schemaRefs>
+    <ds:schemaRef ds:uri="http://schemas.microsoft.com/office/2006/metadata/properties"/>
+    <ds:schemaRef ds:uri="http://schemas.microsoft.com/office/infopath/2007/PartnerControls"/>
+    <ds:schemaRef ds:uri="d0180478-e09c-4915-be5d-889598127865"/>
+  </ds:schemaRefs>
+</ds:datastoreItem>
+</file>
+
 <file path=customXml/itemProps4.xml><?xml version="1.0" encoding="utf-8"?>
-<ds:datastoreItem xmlns:ds="http://schemas.openxmlformats.org/officeDocument/2006/customXml" ds:itemID="{62F86BD1-D2C7-4808-BB86-FE1B84F54EBB}">
+<ds:datastoreItem xmlns:ds="http://schemas.openxmlformats.org/officeDocument/2006/customXml" ds:itemID="{897B21C4-DA53-474B-A182-F749B561D9DB}">
   <ds:schemaRefs>
-    <ds:schemaRef ds:uri="http://schemas.microsoft.com/sharepoint/v3/contenttype/forms"/>
+    <ds:schemaRef ds:uri="http://schemas.openxmlformats.org/officeDocument/2006/bibliography"/>
   </ds:schemaRefs>
 </ds:datastoreItem>
 </file>
</xml_diff>